<commit_message>
Adicionando o diagrama de atividades no RF32
</commit_message>
<xml_diff>
--- a/Docs/Documentos de Especificação de Requisitos/RF32 - Administrador alterar senha.docx
+++ b/Docs/Documentos de Especificação de Requisitos/RF32 - Administrador alterar senha.docx
@@ -582,8 +582,6 @@
               </w:rPr>
               <w:t>Lázaro</w:t>
             </w:r>
-            <w:bookmarkStart w:id="0" w:name="_GoBack"/>
-            <w:bookmarkEnd w:id="0"/>
           </w:p>
         </w:tc>
       </w:tr>
@@ -613,9 +611,9 @@
           <w:rFonts w:cs="Times New Roman"/>
         </w:rPr>
       </w:pPr>
-      <w:bookmarkStart w:id="1" w:name="_Toc418669386"/>
-      <w:bookmarkStart w:id="2" w:name="_Toc419879852"/>
-      <w:bookmarkStart w:id="3" w:name="_Toc422851532"/>
+      <w:bookmarkStart w:id="0" w:name="_Toc418669386"/>
+      <w:bookmarkStart w:id="1" w:name="_Toc419879852"/>
+      <w:bookmarkStart w:id="2" w:name="_Toc423420710"/>
       <w:r>
         <w:rPr>
           <w:rFonts w:cs="Times New Roman"/>
@@ -623,9 +621,93 @@
         <w:lastRenderedPageBreak/>
         <w:t>Sumário</w:t>
       </w:r>
+      <w:bookmarkEnd w:id="0"/>
       <w:bookmarkEnd w:id="1"/>
       <w:bookmarkEnd w:id="2"/>
+    </w:p>
+    <w:p>
+      <w:pPr>
+        <w:pStyle w:val="Sumrio1"/>
+        <w:rPr>
+          <w:rFonts w:asciiTheme="minorHAnsi" w:eastAsiaTheme="minorEastAsia" w:hAnsiTheme="minorHAnsi" w:cstheme="minorBidi"/>
+          <w:noProof/>
+          <w:lang w:eastAsia="pt-BR"/>
+        </w:rPr>
+      </w:pPr>
+      <w:r>
+        <w:fldChar w:fldCharType="begin"/>
+      </w:r>
+      <w:r>
+        <w:instrText>TOC</w:instrText>
+      </w:r>
+      <w:r>
+        <w:fldChar w:fldCharType="separate"/>
+      </w:r>
+      <w:bookmarkStart w:id="3" w:name="_GoBack"/>
       <w:bookmarkEnd w:id="3"/>
+      <w:r>
+        <w:rPr>
+          <w:rFonts w:cs="Times New Roman"/>
+          <w:noProof/>
+        </w:rPr>
+        <w:t>1.</w:t>
+      </w:r>
+      <w:r>
+        <w:rPr>
+          <w:rFonts w:asciiTheme="minorHAnsi" w:eastAsiaTheme="minorEastAsia" w:hAnsiTheme="minorHAnsi" w:cstheme="minorBidi"/>
+          <w:noProof/>
+          <w:lang w:eastAsia="pt-BR"/>
+        </w:rPr>
+        <w:tab/>
+      </w:r>
+      <w:r>
+        <w:rPr>
+          <w:rFonts w:cs="Times New Roman"/>
+          <w:noProof/>
+        </w:rPr>
+        <w:t>Descrição</w:t>
+      </w:r>
+      <w:r>
+        <w:rPr>
+          <w:noProof/>
+        </w:rPr>
+        <w:tab/>
+      </w:r>
+      <w:r>
+        <w:rPr>
+          <w:noProof/>
+        </w:rPr>
+        <w:fldChar w:fldCharType="begin"/>
+      </w:r>
+      <w:r>
+        <w:rPr>
+          <w:noProof/>
+        </w:rPr>
+        <w:instrText xml:space="preserve"> PAGEREF _Toc423420711 \h </w:instrText>
+      </w:r>
+      <w:r>
+        <w:rPr>
+          <w:noProof/>
+        </w:rPr>
+      </w:r>
+      <w:r>
+        <w:rPr>
+          <w:noProof/>
+        </w:rPr>
+        <w:fldChar w:fldCharType="separate"/>
+      </w:r>
+      <w:r>
+        <w:rPr>
+          <w:noProof/>
+        </w:rPr>
+        <w:t>4</w:t>
+      </w:r>
+      <w:r>
+        <w:rPr>
+          <w:noProof/>
+        </w:rPr>
+        <w:fldChar w:fldCharType="end"/>
+      </w:r>
     </w:p>
     <w:p>
       <w:pPr>
@@ -637,29 +719,108 @@
         </w:rPr>
       </w:pPr>
       <w:r>
+        <w:rPr>
+          <w:rFonts w:cs="Times New Roman"/>
+          <w:noProof/>
+        </w:rPr>
+        <w:t>2.</w:t>
+      </w:r>
+      <w:r>
+        <w:rPr>
+          <w:rFonts w:asciiTheme="minorHAnsi" w:eastAsiaTheme="minorEastAsia" w:hAnsiTheme="minorHAnsi" w:cstheme="minorBidi"/>
+          <w:noProof/>
+          <w:lang w:eastAsia="pt-BR"/>
+        </w:rPr>
+        <w:tab/>
+      </w:r>
+      <w:r>
+        <w:rPr>
+          <w:rFonts w:cs="Times New Roman"/>
+          <w:noProof/>
+        </w:rPr>
+        <w:t>Pré-condições</w:t>
+      </w:r>
+      <w:r>
+        <w:rPr>
+          <w:noProof/>
+        </w:rPr>
+        <w:tab/>
+      </w:r>
+      <w:r>
+        <w:rPr>
+          <w:noProof/>
+        </w:rPr>
         <w:fldChar w:fldCharType="begin"/>
       </w:r>
       <w:r>
-        <w:instrText>TOC</w:instrText>
-      </w:r>
-      <w:r>
+        <w:rPr>
+          <w:noProof/>
+        </w:rPr>
+        <w:instrText xml:space="preserve"> PAGEREF _Toc423420712 \h </w:instrText>
+      </w:r>
+      <w:r>
+        <w:rPr>
+          <w:noProof/>
+        </w:rPr>
+      </w:r>
+      <w:r>
+        <w:rPr>
+          <w:noProof/>
+        </w:rPr>
         <w:fldChar w:fldCharType="separate"/>
       </w:r>
       <w:r>
         <w:rPr>
+          <w:noProof/>
+        </w:rPr>
+        <w:t>4</w:t>
+      </w:r>
+      <w:r>
+        <w:rPr>
+          <w:noProof/>
+        </w:rPr>
+        <w:fldChar w:fldCharType="end"/>
+      </w:r>
+    </w:p>
+    <w:p>
+      <w:pPr>
+        <w:pStyle w:val="Sumrio1"/>
+        <w:rPr>
+          <w:rFonts w:asciiTheme="minorHAnsi" w:eastAsiaTheme="minorEastAsia" w:hAnsiTheme="minorHAnsi" w:cstheme="minorBidi"/>
+          <w:noProof/>
+          <w:lang w:eastAsia="pt-BR"/>
+        </w:rPr>
+      </w:pPr>
+      <w:r>
+        <w:rPr>
           <w:rFonts w:cs="Times New Roman"/>
           <w:noProof/>
         </w:rPr>
-        <w:t>Sumário</w:t>
-      </w:r>
-      <w:r>
-        <w:rPr>
-          <w:noProof/>
+        <w:t>3.</w:t>
+      </w:r>
+      <w:r>
+        <w:rPr>
+          <w:rFonts w:asciiTheme="minorHAnsi" w:eastAsiaTheme="minorEastAsia" w:hAnsiTheme="minorHAnsi" w:cstheme="minorBidi"/>
+          <w:noProof/>
+          <w:lang w:eastAsia="pt-BR"/>
         </w:rPr>
         <w:tab/>
       </w:r>
       <w:r>
         <w:rPr>
+          <w:rFonts w:cs="Times New Roman"/>
+          <w:noProof/>
+        </w:rPr>
+        <w:t>Pós-condições</w:t>
+      </w:r>
+      <w:r>
+        <w:rPr>
+          <w:noProof/>
+        </w:rPr>
+        <w:tab/>
+      </w:r>
+      <w:r>
+        <w:rPr>
           <w:noProof/>
         </w:rPr>
         <w:fldChar w:fldCharType="begin"/>
@@ -668,7 +829,7 @@
         <w:rPr>
           <w:noProof/>
         </w:rPr>
-        <w:instrText xml:space="preserve"> PAGEREF _Toc422851532 \h </w:instrText>
+        <w:instrText xml:space="preserve"> PAGEREF _Toc423420713 \h </w:instrText>
       </w:r>
       <w:r>
         <w:rPr>
@@ -685,7 +846,7 @@
         <w:rPr>
           <w:noProof/>
         </w:rPr>
-        <w:t>3</w:t>
+        <w:t>4</w:t>
       </w:r>
       <w:r>
         <w:rPr>
@@ -705,10 +866,83 @@
       </w:pPr>
       <w:r>
         <w:rPr>
+          <w:rFonts w:eastAsia="Times New Roman" w:cs="Times New Roman"/>
+          <w:noProof/>
+        </w:rPr>
+        <w:t>4.</w:t>
+      </w:r>
+      <w:r>
+        <w:rPr>
+          <w:rFonts w:asciiTheme="minorHAnsi" w:eastAsiaTheme="minorEastAsia" w:hAnsiTheme="minorHAnsi" w:cstheme="minorBidi"/>
+          <w:noProof/>
+          <w:lang w:eastAsia="pt-BR"/>
+        </w:rPr>
+        <w:tab/>
+      </w:r>
+      <w:r>
+        <w:rPr>
+          <w:rFonts w:eastAsia="Times New Roman" w:cs="Times New Roman"/>
+          <w:noProof/>
+        </w:rPr>
+        <w:t>Ator primário</w:t>
+      </w:r>
+      <w:r>
+        <w:rPr>
+          <w:noProof/>
+        </w:rPr>
+        <w:tab/>
+      </w:r>
+      <w:r>
+        <w:rPr>
+          <w:noProof/>
+        </w:rPr>
+        <w:fldChar w:fldCharType="begin"/>
+      </w:r>
+      <w:r>
+        <w:rPr>
+          <w:noProof/>
+        </w:rPr>
+        <w:instrText xml:space="preserve"> PAGEREF _Toc423420714 \h </w:instrText>
+      </w:r>
+      <w:r>
+        <w:rPr>
+          <w:noProof/>
+        </w:rPr>
+      </w:r>
+      <w:r>
+        <w:rPr>
+          <w:noProof/>
+        </w:rPr>
+        <w:fldChar w:fldCharType="separate"/>
+      </w:r>
+      <w:r>
+        <w:rPr>
+          <w:noProof/>
+        </w:rPr>
+        <w:t>4</w:t>
+      </w:r>
+      <w:r>
+        <w:rPr>
+          <w:noProof/>
+        </w:rPr>
+        <w:fldChar w:fldCharType="end"/>
+      </w:r>
+    </w:p>
+    <w:p>
+      <w:pPr>
+        <w:pStyle w:val="Sumrio1"/>
+        <w:rPr>
+          <w:rFonts w:asciiTheme="minorHAnsi" w:eastAsiaTheme="minorEastAsia" w:hAnsiTheme="minorHAnsi" w:cstheme="minorBidi"/>
+          <w:noProof/>
+          <w:lang w:eastAsia="pt-BR"/>
+        </w:rPr>
+      </w:pPr>
+      <w:r>
+        <w:rPr>
           <w:rFonts w:cs="Times New Roman"/>
           <w:noProof/>
         </w:rPr>
-        <w:t>1.</w:t>
+        <w:t>5.</w:t>
       </w:r>
       <w:r>
         <w:rPr>
@@ -723,7 +957,7 @@
           <w:rFonts w:cs="Times New Roman"/>
           <w:noProof/>
         </w:rPr>
-        <w:t>Descrição</w:t>
+        <w:t>Gatilho</w:t>
       </w:r>
       <w:r>
         <w:rPr>
@@ -741,7 +975,7 @@
         <w:rPr>
           <w:noProof/>
         </w:rPr>
-        <w:instrText xml:space="preserve"> PAGEREF _Toc422851533 \h </w:instrText>
+        <w:instrText xml:space="preserve"> PAGEREF _Toc423420715 \h </w:instrText>
       </w:r>
       <w:r>
         <w:rPr>
@@ -781,7 +1015,7 @@
           <w:rFonts w:cs="Times New Roman"/>
           <w:noProof/>
         </w:rPr>
-        <w:t>2.</w:t>
+        <w:t>6.</w:t>
       </w:r>
       <w:r>
         <w:rPr>
@@ -796,7 +1030,7 @@
           <w:rFonts w:cs="Times New Roman"/>
           <w:noProof/>
         </w:rPr>
-        <w:t>Pré-condições</w:t>
+        <w:t>Fluxo principal</w:t>
       </w:r>
       <w:r>
         <w:rPr>
@@ -814,7 +1048,7 @@
         <w:rPr>
           <w:noProof/>
         </w:rPr>
-        <w:instrText xml:space="preserve"> PAGEREF _Toc422851534 \h </w:instrText>
+        <w:instrText xml:space="preserve"> PAGEREF _Toc423420716 \h </w:instrText>
       </w:r>
       <w:r>
         <w:rPr>
@@ -831,7 +1065,7 @@
         <w:rPr>
           <w:noProof/>
         </w:rPr>
-        <w:t>4</w:t>
+        <w:t>5</w:t>
       </w:r>
       <w:r>
         <w:rPr>
@@ -854,7 +1088,7 @@
           <w:rFonts w:cs="Times New Roman"/>
           <w:noProof/>
         </w:rPr>
-        <w:t>3.</w:t>
+        <w:t>7.</w:t>
       </w:r>
       <w:r>
         <w:rPr>
@@ -869,7 +1103,7 @@
           <w:rFonts w:cs="Times New Roman"/>
           <w:noProof/>
         </w:rPr>
-        <w:t>Pós-condições</w:t>
+        <w:t>Fluxos alternativos</w:t>
       </w:r>
       <w:r>
         <w:rPr>
@@ -887,7 +1121,7 @@
         <w:rPr>
           <w:noProof/>
         </w:rPr>
-        <w:instrText xml:space="preserve"> PAGEREF _Toc422851535 \h </w:instrText>
+        <w:instrText xml:space="preserve"> PAGEREF _Toc423420717 \h </w:instrText>
       </w:r>
       <w:r>
         <w:rPr>
@@ -904,7 +1138,7 @@
         <w:rPr>
           <w:noProof/>
         </w:rPr>
-        <w:t>4</w:t>
+        <w:t>6</w:t>
       </w:r>
       <w:r>
         <w:rPr>
@@ -924,10 +1158,10 @@
       </w:pPr>
       <w:r>
         <w:rPr>
-          <w:rFonts w:eastAsia="Times New Roman" w:cs="Times New Roman"/>
-          <w:noProof/>
-        </w:rPr>
-        <w:t>4.</w:t>
+          <w:rFonts w:cs="Times New Roman"/>
+          <w:noProof/>
+        </w:rPr>
+        <w:t>8.</w:t>
       </w:r>
       <w:r>
         <w:rPr>
@@ -939,10 +1173,10 @@
       </w:r>
       <w:r>
         <w:rPr>
-          <w:rFonts w:eastAsia="Times New Roman" w:cs="Times New Roman"/>
-          <w:noProof/>
-        </w:rPr>
-        <w:t>Ator primário</w:t>
+          <w:rFonts w:cs="Times New Roman"/>
+          <w:noProof/>
+        </w:rPr>
+        <w:t>Fluxos de exceção</w:t>
       </w:r>
       <w:r>
         <w:rPr>
@@ -960,7 +1194,7 @@
         <w:rPr>
           <w:noProof/>
         </w:rPr>
-        <w:instrText xml:space="preserve"> PAGEREF _Toc422851536 \h </w:instrText>
+        <w:instrText xml:space="preserve"> PAGEREF _Toc423420718 \h </w:instrText>
       </w:r>
       <w:r>
         <w:rPr>
@@ -977,7 +1211,7 @@
         <w:rPr>
           <w:noProof/>
         </w:rPr>
-        <w:t>4</w:t>
+        <w:t>6</w:t>
       </w:r>
       <w:r>
         <w:rPr>
@@ -988,7 +1222,7 @@
     </w:p>
     <w:p>
       <w:pPr>
-        <w:pStyle w:val="Sumrio1"/>
+        <w:pStyle w:val="Sumrio2"/>
         <w:rPr>
           <w:rFonts w:asciiTheme="minorHAnsi" w:eastAsiaTheme="minorEastAsia" w:hAnsiTheme="minorHAnsi" w:cstheme="minorBidi"/>
           <w:noProof/>
@@ -1000,7 +1234,7 @@
           <w:rFonts w:cs="Times New Roman"/>
           <w:noProof/>
         </w:rPr>
-        <w:t>5.</w:t>
+        <w:t>8.1.</w:t>
       </w:r>
       <w:r>
         <w:rPr>
@@ -1015,7 +1249,7 @@
           <w:rFonts w:cs="Times New Roman"/>
           <w:noProof/>
         </w:rPr>
-        <w:t>Gatilho</w:t>
+        <w:t>FE01 – Dados inválidos</w:t>
       </w:r>
       <w:r>
         <w:rPr>
@@ -1033,7 +1267,7 @@
         <w:rPr>
           <w:noProof/>
         </w:rPr>
-        <w:instrText xml:space="preserve"> PAGEREF _Toc422851537 \h </w:instrText>
+        <w:instrText xml:space="preserve"> PAGEREF _Toc423420719 \h </w:instrText>
       </w:r>
       <w:r>
         <w:rPr>
@@ -1050,227 +1284,7 @@
         <w:rPr>
           <w:noProof/>
         </w:rPr>
-        <w:t>4</w:t>
-      </w:r>
-      <w:r>
-        <w:rPr>
-          <w:noProof/>
-        </w:rPr>
-        <w:fldChar w:fldCharType="end"/>
-      </w:r>
-    </w:p>
-    <w:p>
-      <w:pPr>
-        <w:pStyle w:val="Sumrio1"/>
-        <w:rPr>
-          <w:rFonts w:asciiTheme="minorHAnsi" w:eastAsiaTheme="minorEastAsia" w:hAnsiTheme="minorHAnsi" w:cstheme="minorBidi"/>
-          <w:noProof/>
-          <w:lang w:eastAsia="pt-BR"/>
-        </w:rPr>
-      </w:pPr>
-      <w:r>
-        <w:rPr>
-          <w:rFonts w:cs="Times New Roman"/>
-          <w:noProof/>
-        </w:rPr>
-        <w:t>6.</w:t>
-      </w:r>
-      <w:r>
-        <w:rPr>
-          <w:rFonts w:asciiTheme="minorHAnsi" w:eastAsiaTheme="minorEastAsia" w:hAnsiTheme="minorHAnsi" w:cstheme="minorBidi"/>
-          <w:noProof/>
-          <w:lang w:eastAsia="pt-BR"/>
-        </w:rPr>
-        <w:tab/>
-      </w:r>
-      <w:r>
-        <w:rPr>
-          <w:rFonts w:cs="Times New Roman"/>
-          <w:noProof/>
-          <w:shd w:val="clear" w:color="auto" w:fill="CCCCCC"/>
-        </w:rPr>
-        <w:t>Fluxo principal</w:t>
-      </w:r>
-      <w:r>
-        <w:rPr>
-          <w:noProof/>
-        </w:rPr>
-        <w:tab/>
-      </w:r>
-      <w:r>
-        <w:rPr>
-          <w:noProof/>
-        </w:rPr>
-        <w:fldChar w:fldCharType="begin"/>
-      </w:r>
-      <w:r>
-        <w:rPr>
-          <w:noProof/>
-        </w:rPr>
-        <w:instrText xml:space="preserve"> PAGEREF _Toc422851538 \h </w:instrText>
-      </w:r>
-      <w:r>
-        <w:rPr>
-          <w:noProof/>
-        </w:rPr>
-      </w:r>
-      <w:r>
-        <w:rPr>
-          <w:noProof/>
-        </w:rPr>
-        <w:fldChar w:fldCharType="separate"/>
-      </w:r>
-      <w:r>
-        <w:rPr>
-          <w:noProof/>
-        </w:rPr>
-        <w:t>5</w:t>
-      </w:r>
-      <w:r>
-        <w:rPr>
-          <w:noProof/>
-        </w:rPr>
-        <w:fldChar w:fldCharType="end"/>
-      </w:r>
-    </w:p>
-    <w:p>
-      <w:pPr>
-        <w:pStyle w:val="Sumrio1"/>
-        <w:rPr>
-          <w:rFonts w:asciiTheme="minorHAnsi" w:eastAsiaTheme="minorEastAsia" w:hAnsiTheme="minorHAnsi" w:cstheme="minorBidi"/>
-          <w:noProof/>
-          <w:lang w:eastAsia="pt-BR"/>
-        </w:rPr>
-      </w:pPr>
-      <w:r>
-        <w:rPr>
-          <w:rFonts w:cs="Times New Roman"/>
-          <w:noProof/>
-        </w:rPr>
-        <w:t>7.</w:t>
-      </w:r>
-      <w:r>
-        <w:rPr>
-          <w:rFonts w:asciiTheme="minorHAnsi" w:eastAsiaTheme="minorEastAsia" w:hAnsiTheme="minorHAnsi" w:cstheme="minorBidi"/>
-          <w:noProof/>
-          <w:lang w:eastAsia="pt-BR"/>
-        </w:rPr>
-        <w:tab/>
-      </w:r>
-      <w:r>
-        <w:rPr>
-          <w:rFonts w:cs="Times New Roman"/>
-          <w:noProof/>
-        </w:rPr>
-        <w:t>Fluxos alternativos</w:t>
-      </w:r>
-      <w:r>
-        <w:rPr>
-          <w:noProof/>
-        </w:rPr>
-        <w:tab/>
-      </w:r>
-      <w:r>
-        <w:rPr>
-          <w:noProof/>
-        </w:rPr>
-        <w:fldChar w:fldCharType="begin"/>
-      </w:r>
-      <w:r>
-        <w:rPr>
-          <w:noProof/>
-        </w:rPr>
-        <w:instrText xml:space="preserve"> PAGEREF _Toc422851539 \h </w:instrText>
-      </w:r>
-      <w:r>
-        <w:rPr>
-          <w:noProof/>
-        </w:rPr>
-      </w:r>
-      <w:r>
-        <w:rPr>
-          <w:noProof/>
-        </w:rPr>
-        <w:fldChar w:fldCharType="separate"/>
-      </w:r>
-      <w:r>
-        <w:rPr>
-          <w:noProof/>
-        </w:rPr>
-        <w:t>5</w:t>
-      </w:r>
-      <w:r>
-        <w:rPr>
-          <w:noProof/>
-        </w:rPr>
-        <w:fldChar w:fldCharType="end"/>
-      </w:r>
-    </w:p>
-    <w:p>
-      <w:pPr>
-        <w:pStyle w:val="Sumrio1"/>
-        <w:rPr>
-          <w:rFonts w:asciiTheme="minorHAnsi" w:eastAsiaTheme="minorEastAsia" w:hAnsiTheme="minorHAnsi" w:cstheme="minorBidi"/>
-          <w:noProof/>
-          <w:lang w:eastAsia="pt-BR"/>
-        </w:rPr>
-      </w:pPr>
-      <w:r>
-        <w:rPr>
-          <w:rFonts w:cs="Times New Roman"/>
-          <w:noProof/>
-        </w:rPr>
-        <w:t>8.</w:t>
-      </w:r>
-      <w:r>
-        <w:rPr>
-          <w:rFonts w:asciiTheme="minorHAnsi" w:eastAsiaTheme="minorEastAsia" w:hAnsiTheme="minorHAnsi" w:cstheme="minorBidi"/>
-          <w:noProof/>
-          <w:lang w:eastAsia="pt-BR"/>
-        </w:rPr>
-        <w:tab/>
-      </w:r>
-      <w:r>
-        <w:rPr>
-          <w:rFonts w:cs="Times New Roman"/>
-          <w:noProof/>
-        </w:rPr>
-        <w:t>Fluxos de exceção</w:t>
-      </w:r>
-      <w:r>
-        <w:rPr>
-          <w:noProof/>
-        </w:rPr>
-        <w:tab/>
-      </w:r>
-      <w:r>
-        <w:rPr>
-          <w:noProof/>
-        </w:rPr>
-        <w:fldChar w:fldCharType="begin"/>
-      </w:r>
-      <w:r>
-        <w:rPr>
-          <w:noProof/>
-        </w:rPr>
-        <w:instrText xml:space="preserve"> PAGEREF _Toc422851540 \h </w:instrText>
-      </w:r>
-      <w:r>
-        <w:rPr>
-          <w:noProof/>
-        </w:rPr>
-      </w:r>
-      <w:r>
-        <w:rPr>
-          <w:noProof/>
-        </w:rPr>
-        <w:fldChar w:fldCharType="separate"/>
-      </w:r>
-      <w:r>
-        <w:rPr>
-          <w:noProof/>
-        </w:rPr>
-        <w:t>5</w:t>
+        <w:t>6</w:t>
       </w:r>
       <w:r>
         <w:rPr>
@@ -1320,7 +1334,7 @@
         </w:rPr>
       </w:pPr>
       <w:bookmarkStart w:id="4" w:name="_Toc415478322"/>
-      <w:bookmarkStart w:id="5" w:name="_Toc422851533"/>
+      <w:bookmarkStart w:id="5" w:name="_Toc423420711"/>
       <w:bookmarkEnd w:id="4"/>
       <w:r>
         <w:rPr>
@@ -1345,49 +1359,7 @@
           <w:rFonts w:ascii="Times New Roman" w:hAnsi="Times New Roman" w:cs="Times New Roman"/>
           <w:sz w:val="24"/>
         </w:rPr>
-        <w:t>Este documento descreve os passos do caso de uso Administrador alterar</w:t>
-      </w:r>
-      <w:r>
-        <w:rPr>
-          <w:rFonts w:ascii="Times New Roman" w:hAnsi="Times New Roman" w:cs="Times New Roman"/>
-          <w:sz w:val="24"/>
-        </w:rPr>
-        <w:t xml:space="preserve"> senha</w:t>
-      </w:r>
-      <w:r>
-        <w:rPr>
-          <w:rFonts w:ascii="Times New Roman" w:hAnsi="Times New Roman" w:cs="Times New Roman"/>
-          <w:sz w:val="24"/>
-        </w:rPr>
-        <w:t>, especificando como será feita a a</w:t>
-      </w:r>
-      <w:r>
-        <w:rPr>
-          <w:rFonts w:ascii="Times New Roman" w:hAnsi="Times New Roman" w:cs="Times New Roman"/>
-          <w:sz w:val="24"/>
-        </w:rPr>
-        <w:t>ltera</w:t>
-      </w:r>
-      <w:r>
-        <w:rPr>
-          <w:rFonts w:ascii="Times New Roman" w:hAnsi="Times New Roman" w:cs="Times New Roman"/>
-          <w:sz w:val="24"/>
-        </w:rPr>
-        <w:t xml:space="preserve">ção </w:t>
-      </w:r>
-      <w:r>
-        <w:rPr>
-          <w:rFonts w:ascii="Times New Roman" w:hAnsi="Times New Roman" w:cs="Times New Roman"/>
-          <w:sz w:val="24"/>
-        </w:rPr>
-        <w:t>da senha do mesmo n</w:t>
-      </w:r>
-      <w:r>
-        <w:rPr>
-          <w:rFonts w:ascii="Times New Roman" w:hAnsi="Times New Roman" w:cs="Times New Roman"/>
-          <w:sz w:val="24"/>
-        </w:rPr>
-        <w:t>o sistema.</w:t>
+        <w:t>Este documento descreve os passos do caso de uso Administrador alterar senha, especificando como será feita a alteração da senha do mesmo no sistema.</w:t>
       </w:r>
     </w:p>
     <w:p>
@@ -1403,7 +1375,7 @@
         </w:rPr>
       </w:pPr>
       <w:bookmarkStart w:id="6" w:name="_Toc415478323"/>
-      <w:bookmarkStart w:id="7" w:name="_Toc422851534"/>
+      <w:bookmarkStart w:id="7" w:name="_Toc423420712"/>
       <w:bookmarkEnd w:id="6"/>
       <w:r>
         <w:rPr>
@@ -1427,35 +1399,7 @@
           <w:rFonts w:ascii="Times New Roman" w:eastAsia="Times New Roman" w:hAnsi="Times New Roman" w:cs="Times New Roman"/>
           <w:sz w:val="24"/>
         </w:rPr>
-        <w:t xml:space="preserve">Este caso de uso só poderá iniciar se o </w:t>
-      </w:r>
-      <w:r>
-        <w:rPr>
-          <w:rFonts w:ascii="Times New Roman" w:eastAsia="Times New Roman" w:hAnsi="Times New Roman" w:cs="Times New Roman"/>
-          <w:sz w:val="24"/>
-        </w:rPr>
-        <w:t>administrador desejar alterar sua</w:t>
-      </w:r>
-      <w:r>
-        <w:rPr>
-          <w:rFonts w:ascii="Times New Roman" w:eastAsia="Times New Roman" w:hAnsi="Times New Roman" w:cs="Times New Roman"/>
-          <w:sz w:val="24"/>
-        </w:rPr>
-        <w:t xml:space="preserve"> </w:t>
-      </w:r>
-      <w:r>
-        <w:rPr>
-          <w:rFonts w:ascii="Times New Roman" w:eastAsia="Times New Roman" w:hAnsi="Times New Roman" w:cs="Times New Roman"/>
-          <w:sz w:val="24"/>
-        </w:rPr>
-        <w:t xml:space="preserve">senha </w:t>
-      </w:r>
-      <w:r>
-        <w:rPr>
-          <w:rFonts w:ascii="Times New Roman" w:eastAsia="Times New Roman" w:hAnsi="Times New Roman" w:cs="Times New Roman"/>
-          <w:sz w:val="24"/>
-        </w:rPr>
-        <w:t>e se o mesmo estiver cadastrado no sistema.</w:t>
+        <w:t>Este caso de uso só poderá iniciar se o administrador desejar alterar sua senha e se o mesmo estiver cadastrado no sistema.</w:t>
       </w:r>
     </w:p>
     <w:p>
@@ -1471,7 +1415,7 @@
         </w:rPr>
       </w:pPr>
       <w:bookmarkStart w:id="8" w:name="_Toc415478324"/>
-      <w:bookmarkStart w:id="9" w:name="_Toc422851535"/>
+      <w:bookmarkStart w:id="9" w:name="_Toc423420713"/>
       <w:bookmarkEnd w:id="8"/>
       <w:r>
         <w:rPr>
@@ -1495,35 +1439,7 @@
           <w:rFonts w:ascii="Times New Roman" w:eastAsia="Times New Roman" w:hAnsi="Times New Roman" w:cs="Times New Roman"/>
           <w:sz w:val="24"/>
         </w:rPr>
-        <w:t xml:space="preserve">Após o final normal deste caso de uso, </w:t>
-      </w:r>
-      <w:r>
-        <w:rPr>
-          <w:rFonts w:ascii="Times New Roman" w:eastAsia="Times New Roman" w:hAnsi="Times New Roman" w:cs="Times New Roman"/>
-          <w:sz w:val="24"/>
-        </w:rPr>
-        <w:t>a senha do administrador deve</w:t>
-      </w:r>
-      <w:r>
-        <w:rPr>
-          <w:rFonts w:ascii="Times New Roman" w:eastAsia="Times New Roman" w:hAnsi="Times New Roman" w:cs="Times New Roman"/>
-          <w:sz w:val="24"/>
-        </w:rPr>
-        <w:t xml:space="preserve"> estar </w:t>
-      </w:r>
-      <w:r>
-        <w:rPr>
-          <w:rFonts w:ascii="Times New Roman" w:eastAsia="Times New Roman" w:hAnsi="Times New Roman" w:cs="Times New Roman"/>
-          <w:sz w:val="24"/>
-        </w:rPr>
-        <w:t xml:space="preserve">atualizada </w:t>
-      </w:r>
-      <w:r>
-        <w:rPr>
-          <w:rFonts w:ascii="Times New Roman" w:eastAsia="Times New Roman" w:hAnsi="Times New Roman" w:cs="Times New Roman"/>
-          <w:sz w:val="24"/>
-        </w:rPr>
-        <w:t>no sistema.</w:t>
+        <w:t>Após o final normal deste caso de uso, a senha do administrador deve estar atualizada no sistema.</w:t>
       </w:r>
     </w:p>
     <w:p>
@@ -1539,7 +1455,7 @@
         </w:rPr>
       </w:pPr>
       <w:bookmarkStart w:id="10" w:name="_Toc415478325"/>
-      <w:bookmarkStart w:id="11" w:name="_Toc422851536"/>
+      <w:bookmarkStart w:id="11" w:name="_Toc423420714"/>
       <w:bookmarkEnd w:id="10"/>
       <w:r>
         <w:rPr>
@@ -1585,7 +1501,7 @@
         </w:rPr>
       </w:pPr>
       <w:bookmarkStart w:id="12" w:name="_Toc415478326"/>
-      <w:bookmarkStart w:id="13" w:name="_Toc422851537"/>
+      <w:bookmarkStart w:id="13" w:name="_Toc423420715"/>
       <w:bookmarkEnd w:id="12"/>
       <w:r>
         <w:rPr>
@@ -1611,39 +1527,7 @@
           <w:sz w:val="24"/>
           <w:szCs w:val="24"/>
         </w:rPr>
-        <w:t>Este caso de uso começa quando o administrador do sistema clicar na opção “</w:t>
-      </w:r>
-      <w:r>
-        <w:rPr>
-          <w:rFonts w:ascii="Times New Roman" w:hAnsi="Times New Roman" w:cs="Times New Roman"/>
-          <w:sz w:val="24"/>
-          <w:szCs w:val="24"/>
-        </w:rPr>
-        <w:t xml:space="preserve">Alterar senha” presente na </w:t>
-      </w:r>
-      <w:r>
-        <w:rPr>
-          <w:rFonts w:ascii="Times New Roman" w:hAnsi="Times New Roman" w:cs="Times New Roman"/>
-          <w:sz w:val="24"/>
-          <w:szCs w:val="24"/>
-        </w:rPr>
-        <w:t>tela</w:t>
-      </w:r>
-      <w:r>
-        <w:rPr>
-          <w:rFonts w:ascii="Times New Roman" w:hAnsi="Times New Roman" w:cs="Times New Roman"/>
-          <w:sz w:val="24"/>
-          <w:szCs w:val="24"/>
-        </w:rPr>
-        <w:t xml:space="preserve"> de atualização dos seus dados cadastrais</w:t>
-      </w:r>
-      <w:r>
-        <w:rPr>
-          <w:rFonts w:ascii="Times New Roman" w:hAnsi="Times New Roman" w:cs="Times New Roman"/>
-          <w:sz w:val="24"/>
-          <w:szCs w:val="24"/>
-        </w:rPr>
-        <w:t>.</w:t>
+        <w:t>Este caso de uso começa quando o administrador do sistema clicar na opção “Alterar senha” presente na tela de atualização dos seus dados cadastrais.</w:t>
       </w:r>
     </w:p>
     <w:p>
@@ -1661,7 +1545,7 @@
       </w:pPr>
       <w:bookmarkStart w:id="14" w:name="_Fluxo_principal"/>
       <w:bookmarkStart w:id="15" w:name="_Toc415478327"/>
-      <w:bookmarkStart w:id="16" w:name="_Toc422851538"/>
+      <w:bookmarkStart w:id="16" w:name="_Toc423420716"/>
       <w:bookmarkEnd w:id="14"/>
       <w:bookmarkEnd w:id="15"/>
       <w:r>
@@ -1681,9 +1565,9 @@
         </w:rPr>
         <w:drawing>
           <wp:inline distT="0" distB="0" distL="0" distR="0">
-            <wp:extent cx="5760085" cy="5779135"/>
+            <wp:extent cx="5760085" cy="5488940"/>
             <wp:effectExtent l="0" t="0" r="0" b="0"/>
-            <wp:docPr id="1" name="Imagem 1"/>
+            <wp:docPr id="2" name="Imagem 2"/>
             <wp:cNvGraphicFramePr>
               <a:graphicFrameLocks xmlns:a="http://schemas.openxmlformats.org/drawingml/2006/main" noChangeAspect="1"/>
             </wp:cNvGraphicFramePr>
@@ -1691,7 +1575,7 @@
               <a:graphicData uri="http://schemas.openxmlformats.org/drawingml/2006/picture">
                 <pic:pic xmlns:pic="http://schemas.openxmlformats.org/drawingml/2006/picture">
                   <pic:nvPicPr>
-                    <pic:cNvPr id="0" name="Atualizar micro controlador.jpg"/>
+                    <pic:cNvPr id="0" name="Administrador alterar senha.jpg"/>
                     <pic:cNvPicPr/>
                   </pic:nvPicPr>
                   <pic:blipFill>
@@ -1709,7 +1593,7 @@
                   <pic:spPr>
                     <a:xfrm>
                       <a:off x="0" y="0"/>
-                      <a:ext cx="5760085" cy="5779135"/>
+                      <a:ext cx="5760085" cy="5488940"/>
                     </a:xfrm>
                     <a:prstGeom prst="rect">
                       <a:avLst/>
@@ -3000,7 +2884,7 @@
         </w:rPr>
       </w:pPr>
       <w:bookmarkStart w:id="17" w:name="_Toc415478328"/>
-      <w:bookmarkStart w:id="18" w:name="_Toc422851539"/>
+      <w:bookmarkStart w:id="18" w:name="_Toc423420717"/>
       <w:bookmarkEnd w:id="17"/>
       <w:r>
         <w:rPr>
@@ -3042,7 +2926,7 @@
         </w:rPr>
       </w:pPr>
       <w:bookmarkStart w:id="20" w:name="_Toc415478330"/>
-      <w:bookmarkStart w:id="21" w:name="_Toc422851540"/>
+      <w:bookmarkStart w:id="21" w:name="_Toc423420718"/>
       <w:bookmarkEnd w:id="20"/>
       <w:r>
         <w:rPr>
@@ -3067,6 +2951,7 @@
       <w:bookmarkStart w:id="23" w:name="_FE01_–_Dados"/>
       <w:bookmarkStart w:id="24" w:name="_Toc419879861"/>
       <w:bookmarkStart w:id="25" w:name="_Toc415478329"/>
+      <w:bookmarkStart w:id="26" w:name="_Toc423420719"/>
       <w:bookmarkEnd w:id="22"/>
       <w:bookmarkEnd w:id="23"/>
       <w:r>
@@ -3076,6 +2961,7 @@
         <w:t>FE01 – Dados inválidos</w:t>
       </w:r>
       <w:bookmarkEnd w:id="24"/>
+      <w:bookmarkEnd w:id="26"/>
     </w:p>
     <w:p>
       <w:pPr>
@@ -3729,7 +3615,7 @@
       <w:rPr>
         <w:noProof/>
       </w:rPr>
-      <w:t>4</w:t>
+      <w:t>6</w:t>
     </w:r>
     <w:r>
       <w:fldChar w:fldCharType="end"/>
@@ -5274,7 +5160,7 @@
 </file>
 
 <file path=customXml/itemProps1.xml><?xml version="1.0" encoding="utf-8"?>
-<ds:datastoreItem xmlns:ds="http://schemas.openxmlformats.org/officeDocument/2006/customXml" ds:itemID="{EFA58051-BE9F-48B3-8D7A-4C873A2692FD}">
+<ds:datastoreItem xmlns:ds="http://schemas.openxmlformats.org/officeDocument/2006/customXml" ds:itemID="{52664B4E-0A19-4941-85F8-E0DDADD0D32F}">
   <ds:schemaRefs>
     <ds:schemaRef ds:uri="http://schemas.openxmlformats.org/officeDocument/2006/bibliography"/>
   </ds:schemaRefs>

</xml_diff>